<commit_message>
editing just before the exam 2
</commit_message>
<xml_diff>
--- a/21.docx
+++ b/21.docx
@@ -4,7 +4,7 @@
   <w:body>
     <w:p>
       <w:pPr>
-        <w:pStyle w:val="a3"/>
+        <w:pStyle w:val="Title"/>
         <w:rPr>
           <w:lang w:val="ru-RU"/>
         </w:rPr>
@@ -141,7 +141,43 @@
         <w:rPr>
           <w:lang w:val="ru-RU"/>
         </w:rPr>
-        <w:t xml:space="preserve"> связана с критикой голого эмпиризма: сведения научных познаний сведены к фактам.</w:t>
+        <w:t xml:space="preserve"> связана с критикой голого эмпиризма: </w:t>
+      </w:r>
+      <w:r>
+        <w:rPr>
+          <w:lang w:val="ru-RU"/>
+        </w:rPr>
+        <w:t>когда</w:t>
+      </w:r>
+      <w:r>
+        <w:rPr>
+          <w:lang w:val="ru-RU"/>
+        </w:rPr>
+        <w:t xml:space="preserve"> научны</w:t>
+      </w:r>
+      <w:r>
+        <w:rPr>
+          <w:lang w:val="ru-RU"/>
+        </w:rPr>
+        <w:t>е</w:t>
+      </w:r>
+      <w:r>
+        <w:rPr>
+          <w:lang w:val="ru-RU"/>
+        </w:rPr>
+        <w:t xml:space="preserve"> познани</w:t>
+      </w:r>
+      <w:r>
+        <w:rPr>
+          <w:lang w:val="ru-RU"/>
+        </w:rPr>
+        <w:t>я</w:t>
+      </w:r>
+      <w:r>
+        <w:rPr>
+          <w:lang w:val="ru-RU"/>
+        </w:rPr>
+        <w:t xml:space="preserve"> сведены к фактам.</w:t>
       </w:r>
     </w:p>
     <w:p>
@@ -186,7 +222,7 @@
     </w:p>
     <w:p>
       <w:pPr>
-        <w:pStyle w:val="af3"/>
+        <w:pStyle w:val="ListParagraph"/>
         <w:numPr>
           <w:ilvl w:val="0"/>
           <w:numId w:val="2"/>
@@ -204,7 +240,7 @@
     </w:p>
     <w:p>
       <w:pPr>
-        <w:pStyle w:val="af3"/>
+        <w:pStyle w:val="ListParagraph"/>
         <w:numPr>
           <w:ilvl w:val="0"/>
           <w:numId w:val="2"/>
@@ -222,7 +258,7 @@
     </w:p>
     <w:p>
       <w:pPr>
-        <w:pStyle w:val="af3"/>
+        <w:pStyle w:val="ListParagraph"/>
         <w:numPr>
           <w:ilvl w:val="0"/>
           <w:numId w:val="2"/>
@@ -240,7 +276,7 @@
     </w:p>
     <w:p>
       <w:pPr>
-        <w:pStyle w:val="af3"/>
+        <w:pStyle w:val="ListParagraph"/>
         <w:numPr>
           <w:ilvl w:val="0"/>
           <w:numId w:val="2"/>
@@ -266,7 +302,7 @@
     </w:p>
     <w:p>
       <w:pPr>
-        <w:pStyle w:val="af3"/>
+        <w:pStyle w:val="ListParagraph"/>
         <w:numPr>
           <w:ilvl w:val="0"/>
           <w:numId w:val="2"/>
@@ -275,24 +311,16 @@
           <w:lang w:val="ru-RU"/>
         </w:rPr>
       </w:pPr>
-      <w:proofErr w:type="spellStart"/>
-      <w:r>
-        <w:rPr>
-          <w:lang w:val="ru-RU"/>
-        </w:rPr>
-        <w:t>Лакатос</w:t>
-      </w:r>
-      <w:proofErr w:type="spellEnd"/>
-      <w:r>
-        <w:rPr>
-          <w:lang w:val="ru-RU"/>
-        </w:rPr>
-        <w:t xml:space="preserve"> – исследовательская программа</w:t>
+      <w:r>
+        <w:rPr>
+          <w:lang w:val="ru-RU"/>
+        </w:rPr>
+        <w:t>Лакатос – исследовательская программа</w:t>
       </w:r>
     </w:p>
     <w:p>
       <w:pPr>
-        <w:pStyle w:val="af3"/>
+        <w:pStyle w:val="ListParagraph"/>
         <w:numPr>
           <w:ilvl w:val="0"/>
           <w:numId w:val="2"/>
@@ -301,19 +329,11 @@
           <w:lang w:val="ru-RU"/>
         </w:rPr>
       </w:pPr>
-      <w:proofErr w:type="spellStart"/>
-      <w:r>
-        <w:rPr>
-          <w:lang w:val="ru-RU"/>
-        </w:rPr>
-        <w:t>Фейерабенд</w:t>
-      </w:r>
-      <w:proofErr w:type="spellEnd"/>
-      <w:r>
-        <w:rPr>
-          <w:lang w:val="ru-RU"/>
-        </w:rPr>
-        <w:t xml:space="preserve"> – пролиферация (анархизм)</w:t>
+      <w:r>
+        <w:rPr>
+          <w:lang w:val="ru-RU"/>
+        </w:rPr>
+        <w:t>Фейерабенд – пролиферация (анархизм)</w:t>
       </w:r>
     </w:p>
     <w:p>
@@ -340,27 +360,25 @@
         <w:rPr>
           <w:lang w:val="ru-RU"/>
         </w:rPr>
-        <w:t xml:space="preserve"> называет </w:t>
-      </w:r>
-      <w:proofErr w:type="spellStart"/>
-      <w:r>
-        <w:rPr>
-          <w:lang w:val="ru-RU"/>
-        </w:rPr>
-        <w:t>Дюгема</w:t>
-      </w:r>
-      <w:proofErr w:type="spellEnd"/>
-      <w:r>
-        <w:rPr>
-          <w:lang w:val="ru-RU"/>
-        </w:rPr>
-        <w:t>, который первый указал ист</w:t>
-      </w:r>
-      <w:r>
-        <w:rPr>
-          <w:lang w:val="ru-RU"/>
-        </w:rPr>
-        <w:t xml:space="preserve">орический подход к истории науки: единство истории и теории науки. </w:t>
+        <w:t xml:space="preserve"> называет Дюгема, который первый указал ист</w:t>
+      </w:r>
+      <w:r>
+        <w:rPr>
+          <w:lang w:val="ru-RU"/>
+        </w:rPr>
+        <w:t xml:space="preserve">орический подход к </w:t>
+      </w:r>
+      <w:r>
+        <w:rPr>
+          <w:lang w:val="ru-RU"/>
+        </w:rPr>
+        <w:t>теории</w:t>
+      </w:r>
+      <w:r>
+        <w:rPr>
+          <w:lang w:val="ru-RU"/>
+        </w:rPr>
+        <w:t xml:space="preserve"> науки: единство истории и теории науки. </w:t>
       </w:r>
       <w:proofErr w:type="spellStart"/>
       <w:r>
@@ -414,7 +432,15 @@
         <w:rPr>
           <w:lang w:val="ru-RU"/>
         </w:rPr>
-        <w:t>именно ситуация в науке определяет то, чем должны быть фундаментальные принципы, а не наоборот. Историческая ситуация – это период времени, в который доминирует тот или иной ансамбль или система. Система науки – это система теории и правил научной работы.</w:t>
+        <w:t>И</w:t>
+      </w:r>
+      <w:bookmarkStart w:id="0" w:name="_GoBack"/>
+      <w:bookmarkEnd w:id="0"/>
+      <w:r>
+        <w:rPr>
+          <w:lang w:val="ru-RU"/>
+        </w:rPr>
+        <w:t>менно ситуация в науке определяет то, чем должны быть фундаментальные принципы, а не наоборот. Историческая ситуация – это период времени, в который доминирует тот или иной ансамбль или система. Система науки – это система теории и правил научной работы.</w:t>
       </w:r>
     </w:p>
     <w:p>
@@ -446,7 +472,7 @@
     </w:p>
     <w:p>
       <w:pPr>
-        <w:pStyle w:val="af3"/>
+        <w:pStyle w:val="ListParagraph"/>
         <w:numPr>
           <w:ilvl w:val="0"/>
           <w:numId w:val="3"/>
@@ -464,7 +490,7 @@
     </w:p>
     <w:p>
       <w:pPr>
-        <w:pStyle w:val="af3"/>
+        <w:pStyle w:val="ListParagraph"/>
         <w:numPr>
           <w:ilvl w:val="0"/>
           <w:numId w:val="3"/>
@@ -482,7 +508,7 @@
     </w:p>
     <w:p>
       <w:pPr>
-        <w:pStyle w:val="af3"/>
+        <w:pStyle w:val="ListParagraph"/>
         <w:numPr>
           <w:ilvl w:val="0"/>
           <w:numId w:val="3"/>
@@ -500,7 +526,7 @@
     </w:p>
     <w:tbl>
       <w:tblPr>
-        <w:tblStyle w:val="af4"/>
+        <w:tblStyle w:val="TableGrid"/>
         <w:tblW w:w="0" w:type="auto"/>
         <w:tblLook w:val="04A0" w:firstRow="1" w:lastRow="0" w:firstColumn="1" w:lastColumn="0" w:noHBand="0" w:noVBand="1"/>
       </w:tblPr>
@@ -539,7 +565,7 @@
     </w:p>
     <w:p>
       <w:pPr>
-        <w:pStyle w:val="af3"/>
+        <w:pStyle w:val="ListParagraph"/>
         <w:numPr>
           <w:ilvl w:val="0"/>
           <w:numId w:val="3"/>
@@ -557,7 +583,7 @@
     </w:p>
     <w:p>
       <w:pPr>
-        <w:pStyle w:val="af3"/>
+        <w:pStyle w:val="ListParagraph"/>
         <w:numPr>
           <w:ilvl w:val="0"/>
           <w:numId w:val="3"/>
@@ -622,7 +648,7 @@
     </w:p>
     <w:p>
       <w:pPr>
-        <w:pStyle w:val="af3"/>
+        <w:pStyle w:val="ListParagraph"/>
         <w:numPr>
           <w:ilvl w:val="0"/>
           <w:numId w:val="4"/>
@@ -640,7 +666,7 @@
     </w:p>
     <w:tbl>
       <w:tblPr>
-        <w:tblStyle w:val="af4"/>
+        <w:tblStyle w:val="TableGrid"/>
         <w:tblW w:w="0" w:type="auto"/>
         <w:tblLook w:val="04A0" w:firstRow="1" w:lastRow="0" w:firstColumn="1" w:lastColumn="0" w:noHBand="0" w:noVBand="1"/>
       </w:tblPr>
@@ -730,7 +756,7 @@
     </w:p>
     <w:p>
       <w:pPr>
-        <w:pStyle w:val="af3"/>
+        <w:pStyle w:val="ListParagraph"/>
         <w:numPr>
           <w:ilvl w:val="0"/>
           <w:numId w:val="4"/>
@@ -1447,7 +1473,7 @@
                           <w:txbxContent>
                             <w:p>
                               <w:pPr>
-                                <w:pStyle w:val="af5"/>
+                                <w:pStyle w:val="NormalWeb"/>
                                 <w:spacing w:before="0" w:beforeAutospacing="0" w:after="200" w:afterAutospacing="0" w:line="276" w:lineRule="auto"/>
                                 <w:rPr>
                                   <w:rFonts w:asciiTheme="minorHAnsi" w:hAnsiTheme="minorHAnsi"/>
@@ -1503,7 +1529,7 @@
                           <w:txbxContent>
                             <w:p>
                               <w:pPr>
-                                <w:pStyle w:val="af5"/>
+                                <w:pStyle w:val="NormalWeb"/>
                                 <w:spacing w:before="0" w:beforeAutospacing="0" w:after="0" w:afterAutospacing="0" w:line="276" w:lineRule="auto"/>
                                 <w:jc w:val="center"/>
                                 <w:rPr>
@@ -1522,7 +1548,7 @@
                             </w:p>
                             <w:p>
                               <w:pPr>
-                                <w:pStyle w:val="af5"/>
+                                <w:pStyle w:val="NormalWeb"/>
                                 <w:spacing w:before="0" w:beforeAutospacing="0" w:after="0" w:afterAutospacing="0" w:line="276" w:lineRule="auto"/>
                                 <w:jc w:val="center"/>
                                 <w:rPr>
@@ -1582,7 +1608,7 @@
                           <w:txbxContent>
                             <w:p>
                               <w:pPr>
-                                <w:pStyle w:val="af5"/>
+                                <w:pStyle w:val="NormalWeb"/>
                                 <w:spacing w:before="0" w:beforeAutospacing="0" w:after="0" w:afterAutospacing="0" w:line="276" w:lineRule="auto"/>
                                 <w:jc w:val="center"/>
                                 <w:rPr>
@@ -1601,7 +1627,7 @@
                             </w:p>
                             <w:p>
                               <w:pPr>
-                                <w:pStyle w:val="af5"/>
+                                <w:pStyle w:val="NormalWeb"/>
                                 <w:spacing w:before="0" w:beforeAutospacing="0" w:after="0" w:afterAutospacing="0" w:line="276" w:lineRule="auto"/>
                                 <w:jc w:val="center"/>
                                 <w:rPr>
@@ -1664,7 +1690,7 @@
                           <w:txbxContent>
                             <w:p>
                               <w:pPr>
-                                <w:pStyle w:val="af5"/>
+                                <w:pStyle w:val="NormalWeb"/>
                                 <w:spacing w:before="0" w:beforeAutospacing="0" w:after="200" w:afterAutospacing="0" w:line="276" w:lineRule="auto"/>
                                 <w:rPr>
                                   <w:rFonts w:asciiTheme="minorHAnsi" w:hAnsiTheme="minorHAnsi"/>
@@ -2095,7 +2121,7 @@
                           <w:txbxContent>
                             <w:p>
                               <w:pPr>
-                                <w:pStyle w:val="af5"/>
+                                <w:pStyle w:val="NormalWeb"/>
                                 <w:spacing w:before="0" w:beforeAutospacing="0" w:after="200" w:afterAutospacing="0" w:line="276" w:lineRule="auto"/>
                                 <w:jc w:val="center"/>
                                 <w:rPr>
@@ -2516,7 +2542,7 @@
     </w:p>
     <w:tbl>
       <w:tblPr>
-        <w:tblStyle w:val="af4"/>
+        <w:tblStyle w:val="TableGrid"/>
         <w:tblW w:w="0" w:type="auto"/>
         <w:tblLook w:val="04A0" w:firstRow="1" w:lastRow="0" w:firstColumn="1" w:lastColumn="0" w:noHBand="0" w:noVBand="1"/>
       </w:tblPr>
@@ -2587,8 +2613,6 @@
           <w:lang w:val="ru-RU"/>
         </w:rPr>
       </w:pPr>
-      <w:bookmarkStart w:id="0" w:name="_GoBack"/>
-      <w:bookmarkEnd w:id="0"/>
     </w:p>
     <w:sectPr>
       <w:pgSz w:w="11906" w:h="16838"/>
@@ -3363,16 +3387,16 @@
     <w:lsdException w:name="List Table 6 Colorful Accent 6" w:uiPriority="51"/>
     <w:lsdException w:name="List Table 7 Colorful Accent 6" w:uiPriority="52"/>
   </w:latentStyles>
-  <w:style w:type="paragraph" w:default="1" w:styleId="a">
+  <w:style w:type="paragraph" w:default="1" w:styleId="Normal">
     <w:name w:val="Normal"/>
     <w:qFormat/>
     <w:rsid w:val="000B56C2"/>
   </w:style>
-  <w:style w:type="paragraph" w:styleId="1">
+  <w:style w:type="paragraph" w:styleId="Heading1">
     <w:name w:val="heading 1"/>
-    <w:basedOn w:val="a"/>
-    <w:next w:val="a"/>
-    <w:link w:val="10"/>
+    <w:basedOn w:val="Normal"/>
+    <w:next w:val="Normal"/>
+    <w:link w:val="Heading1Char"/>
     <w:uiPriority w:val="9"/>
     <w:qFormat/>
     <w:rsid w:val="000B56C2"/>
@@ -3391,11 +3415,11 @@
       <w:szCs w:val="28"/>
     </w:rPr>
   </w:style>
-  <w:style w:type="paragraph" w:styleId="2">
+  <w:style w:type="paragraph" w:styleId="Heading2">
     <w:name w:val="heading 2"/>
-    <w:basedOn w:val="a"/>
-    <w:next w:val="a"/>
-    <w:link w:val="20"/>
+    <w:basedOn w:val="Normal"/>
+    <w:next w:val="Normal"/>
+    <w:link w:val="Heading2Char"/>
     <w:uiPriority w:val="9"/>
     <w:semiHidden/>
     <w:unhideWhenUsed/>
@@ -3416,11 +3440,11 @@
       <w:szCs w:val="26"/>
     </w:rPr>
   </w:style>
-  <w:style w:type="paragraph" w:styleId="3">
+  <w:style w:type="paragraph" w:styleId="Heading3">
     <w:name w:val="heading 3"/>
-    <w:basedOn w:val="a"/>
-    <w:next w:val="a"/>
-    <w:link w:val="30"/>
+    <w:basedOn w:val="Normal"/>
+    <w:next w:val="Normal"/>
+    <w:link w:val="Heading3Char"/>
     <w:uiPriority w:val="9"/>
     <w:semiHidden/>
     <w:unhideWhenUsed/>
@@ -3439,11 +3463,11 @@
       <w:color w:val="5B9BD5" w:themeColor="accent1"/>
     </w:rPr>
   </w:style>
-  <w:style w:type="paragraph" w:styleId="4">
+  <w:style w:type="paragraph" w:styleId="Heading4">
     <w:name w:val="heading 4"/>
-    <w:basedOn w:val="a"/>
-    <w:next w:val="a"/>
-    <w:link w:val="40"/>
+    <w:basedOn w:val="Normal"/>
+    <w:next w:val="Normal"/>
+    <w:link w:val="Heading4Char"/>
     <w:uiPriority w:val="9"/>
     <w:semiHidden/>
     <w:unhideWhenUsed/>
@@ -3464,11 +3488,11 @@
       <w:color w:val="5B9BD5" w:themeColor="accent1"/>
     </w:rPr>
   </w:style>
-  <w:style w:type="paragraph" w:styleId="5">
+  <w:style w:type="paragraph" w:styleId="Heading5">
     <w:name w:val="heading 5"/>
-    <w:basedOn w:val="a"/>
-    <w:next w:val="a"/>
-    <w:link w:val="50"/>
+    <w:basedOn w:val="Normal"/>
+    <w:next w:val="Normal"/>
+    <w:link w:val="Heading5Char"/>
     <w:uiPriority w:val="9"/>
     <w:semiHidden/>
     <w:unhideWhenUsed/>
@@ -3485,11 +3509,11 @@
       <w:color w:val="1F4D78" w:themeColor="accent1" w:themeShade="7F"/>
     </w:rPr>
   </w:style>
-  <w:style w:type="paragraph" w:styleId="6">
+  <w:style w:type="paragraph" w:styleId="Heading6">
     <w:name w:val="heading 6"/>
-    <w:basedOn w:val="a"/>
-    <w:next w:val="a"/>
-    <w:link w:val="60"/>
+    <w:basedOn w:val="Normal"/>
+    <w:next w:val="Normal"/>
+    <w:link w:val="Heading6Char"/>
     <w:uiPriority w:val="9"/>
     <w:semiHidden/>
     <w:unhideWhenUsed/>
@@ -3508,11 +3532,11 @@
       <w:color w:val="1F4D78" w:themeColor="accent1" w:themeShade="7F"/>
     </w:rPr>
   </w:style>
-  <w:style w:type="paragraph" w:styleId="7">
+  <w:style w:type="paragraph" w:styleId="Heading7">
     <w:name w:val="heading 7"/>
-    <w:basedOn w:val="a"/>
-    <w:next w:val="a"/>
-    <w:link w:val="70"/>
+    <w:basedOn w:val="Normal"/>
+    <w:next w:val="Normal"/>
+    <w:link w:val="Heading7Char"/>
     <w:uiPriority w:val="9"/>
     <w:semiHidden/>
     <w:unhideWhenUsed/>
@@ -3531,11 +3555,11 @@
       <w:color w:val="404040" w:themeColor="text1" w:themeTint="BF"/>
     </w:rPr>
   </w:style>
-  <w:style w:type="paragraph" w:styleId="8">
+  <w:style w:type="paragraph" w:styleId="Heading8">
     <w:name w:val="heading 8"/>
-    <w:basedOn w:val="a"/>
-    <w:next w:val="a"/>
-    <w:link w:val="80"/>
+    <w:basedOn w:val="Normal"/>
+    <w:next w:val="Normal"/>
+    <w:link w:val="Heading8Char"/>
     <w:uiPriority w:val="9"/>
     <w:semiHidden/>
     <w:unhideWhenUsed/>
@@ -3554,11 +3578,11 @@
       <w:szCs w:val="20"/>
     </w:rPr>
   </w:style>
-  <w:style w:type="paragraph" w:styleId="9">
+  <w:style w:type="paragraph" w:styleId="Heading9">
     <w:name w:val="heading 9"/>
-    <w:basedOn w:val="a"/>
-    <w:next w:val="a"/>
-    <w:link w:val="90"/>
+    <w:basedOn w:val="Normal"/>
+    <w:next w:val="Normal"/>
+    <w:link w:val="Heading9Char"/>
     <w:uiPriority w:val="9"/>
     <w:semiHidden/>
     <w:unhideWhenUsed/>
@@ -3579,13 +3603,13 @@
       <w:szCs w:val="20"/>
     </w:rPr>
   </w:style>
-  <w:style w:type="character" w:default="1" w:styleId="a0">
+  <w:style w:type="character" w:default="1" w:styleId="DefaultParagraphFont">
     <w:name w:val="Default Paragraph Font"/>
     <w:uiPriority w:val="1"/>
     <w:semiHidden/>
     <w:unhideWhenUsed/>
   </w:style>
-  <w:style w:type="table" w:default="1" w:styleId="a1">
+  <w:style w:type="table" w:default="1" w:styleId="TableNormal">
     <w:name w:val="Normal Table"/>
     <w:uiPriority w:val="99"/>
     <w:semiHidden/>
@@ -3600,16 +3624,16 @@
       </w:tblCellMar>
     </w:tblPr>
   </w:style>
-  <w:style w:type="numbering" w:default="1" w:styleId="a2">
+  <w:style w:type="numbering" w:default="1" w:styleId="NoList">
     <w:name w:val="No List"/>
     <w:uiPriority w:val="99"/>
     <w:semiHidden/>
     <w:unhideWhenUsed/>
   </w:style>
-  <w:style w:type="character" w:customStyle="1" w:styleId="10">
-    <w:name w:val="Заголовок 1 Знак"/>
-    <w:basedOn w:val="a0"/>
-    <w:link w:val="1"/>
+  <w:style w:type="character" w:customStyle="1" w:styleId="Heading1Char">
+    <w:name w:val="Heading 1 Char"/>
+    <w:basedOn w:val="DefaultParagraphFont"/>
+    <w:link w:val="Heading1"/>
     <w:uiPriority w:val="9"/>
     <w:rsid w:val="000B56C2"/>
     <w:rPr>
@@ -3621,11 +3645,11 @@
       <w:szCs w:val="28"/>
     </w:rPr>
   </w:style>
-  <w:style w:type="paragraph" w:styleId="a3">
+  <w:style w:type="paragraph" w:styleId="Title">
     <w:name w:val="Title"/>
-    <w:basedOn w:val="a"/>
-    <w:next w:val="a"/>
-    <w:link w:val="a4"/>
+    <w:basedOn w:val="Normal"/>
+    <w:next w:val="Normal"/>
+    <w:link w:val="TitleChar"/>
     <w:uiPriority w:val="10"/>
     <w:qFormat/>
     <w:rsid w:val="000B56C2"/>
@@ -3644,10 +3668,10 @@
       <w:szCs w:val="52"/>
     </w:rPr>
   </w:style>
-  <w:style w:type="character" w:customStyle="1" w:styleId="a4">
-    <w:name w:val="Название Знак"/>
-    <w:basedOn w:val="a0"/>
-    <w:link w:val="a3"/>
+  <w:style w:type="character" w:customStyle="1" w:styleId="TitleChar">
+    <w:name w:val="Title Char"/>
+    <w:basedOn w:val="DefaultParagraphFont"/>
+    <w:link w:val="Title"/>
     <w:uiPriority w:val="10"/>
     <w:rsid w:val="000B56C2"/>
     <w:rPr>
@@ -3658,10 +3682,10 @@
       <w:szCs w:val="52"/>
     </w:rPr>
   </w:style>
-  <w:style w:type="character" w:customStyle="1" w:styleId="20">
-    <w:name w:val="Заголовок 2 Знак"/>
-    <w:basedOn w:val="a0"/>
-    <w:link w:val="2"/>
+  <w:style w:type="character" w:customStyle="1" w:styleId="Heading2Char">
+    <w:name w:val="Heading 2 Char"/>
+    <w:basedOn w:val="DefaultParagraphFont"/>
+    <w:link w:val="Heading2"/>
     <w:uiPriority w:val="9"/>
     <w:semiHidden/>
     <w:rsid w:val="000B56C2"/>
@@ -3674,10 +3698,10 @@
       <w:szCs w:val="26"/>
     </w:rPr>
   </w:style>
-  <w:style w:type="character" w:customStyle="1" w:styleId="30">
-    <w:name w:val="Заголовок 3 Знак"/>
-    <w:basedOn w:val="a0"/>
-    <w:link w:val="3"/>
+  <w:style w:type="character" w:customStyle="1" w:styleId="Heading3Char">
+    <w:name w:val="Heading 3 Char"/>
+    <w:basedOn w:val="DefaultParagraphFont"/>
+    <w:link w:val="Heading3"/>
     <w:uiPriority w:val="9"/>
     <w:semiHidden/>
     <w:rsid w:val="000B56C2"/>
@@ -3688,10 +3712,10 @@
       <w:color w:val="5B9BD5" w:themeColor="accent1"/>
     </w:rPr>
   </w:style>
-  <w:style w:type="character" w:customStyle="1" w:styleId="40">
-    <w:name w:val="Заголовок 4 Знак"/>
-    <w:basedOn w:val="a0"/>
-    <w:link w:val="4"/>
+  <w:style w:type="character" w:customStyle="1" w:styleId="Heading4Char">
+    <w:name w:val="Heading 4 Char"/>
+    <w:basedOn w:val="DefaultParagraphFont"/>
+    <w:link w:val="Heading4"/>
     <w:uiPriority w:val="9"/>
     <w:semiHidden/>
     <w:rsid w:val="000B56C2"/>
@@ -3704,10 +3728,10 @@
       <w:color w:val="5B9BD5" w:themeColor="accent1"/>
     </w:rPr>
   </w:style>
-  <w:style w:type="character" w:customStyle="1" w:styleId="50">
-    <w:name w:val="Заголовок 5 Знак"/>
-    <w:basedOn w:val="a0"/>
-    <w:link w:val="5"/>
+  <w:style w:type="character" w:customStyle="1" w:styleId="Heading5Char">
+    <w:name w:val="Heading 5 Char"/>
+    <w:basedOn w:val="DefaultParagraphFont"/>
+    <w:link w:val="Heading5"/>
     <w:uiPriority w:val="9"/>
     <w:semiHidden/>
     <w:rsid w:val="000B56C2"/>
@@ -3716,10 +3740,10 @@
       <w:color w:val="1F4D78" w:themeColor="accent1" w:themeShade="7F"/>
     </w:rPr>
   </w:style>
-  <w:style w:type="character" w:customStyle="1" w:styleId="60">
-    <w:name w:val="Заголовок 6 Знак"/>
-    <w:basedOn w:val="a0"/>
-    <w:link w:val="6"/>
+  <w:style w:type="character" w:customStyle="1" w:styleId="Heading6Char">
+    <w:name w:val="Heading 6 Char"/>
+    <w:basedOn w:val="DefaultParagraphFont"/>
+    <w:link w:val="Heading6"/>
     <w:uiPriority w:val="9"/>
     <w:semiHidden/>
     <w:rsid w:val="000B56C2"/>
@@ -3730,10 +3754,10 @@
       <w:color w:val="1F4D78" w:themeColor="accent1" w:themeShade="7F"/>
     </w:rPr>
   </w:style>
-  <w:style w:type="character" w:customStyle="1" w:styleId="70">
-    <w:name w:val="Заголовок 7 Знак"/>
-    <w:basedOn w:val="a0"/>
-    <w:link w:val="7"/>
+  <w:style w:type="character" w:customStyle="1" w:styleId="Heading7Char">
+    <w:name w:val="Heading 7 Char"/>
+    <w:basedOn w:val="DefaultParagraphFont"/>
+    <w:link w:val="Heading7"/>
     <w:uiPriority w:val="9"/>
     <w:semiHidden/>
     <w:rsid w:val="000B56C2"/>
@@ -3744,10 +3768,10 @@
       <w:color w:val="404040" w:themeColor="text1" w:themeTint="BF"/>
     </w:rPr>
   </w:style>
-  <w:style w:type="character" w:customStyle="1" w:styleId="80">
-    <w:name w:val="Заголовок 8 Знак"/>
-    <w:basedOn w:val="a0"/>
-    <w:link w:val="8"/>
+  <w:style w:type="character" w:customStyle="1" w:styleId="Heading8Char">
+    <w:name w:val="Heading 8 Char"/>
+    <w:basedOn w:val="DefaultParagraphFont"/>
+    <w:link w:val="Heading8"/>
     <w:uiPriority w:val="9"/>
     <w:semiHidden/>
     <w:rsid w:val="000B56C2"/>
@@ -3758,10 +3782,10 @@
       <w:szCs w:val="20"/>
     </w:rPr>
   </w:style>
-  <w:style w:type="character" w:customStyle="1" w:styleId="90">
-    <w:name w:val="Заголовок 9 Знак"/>
-    <w:basedOn w:val="a0"/>
-    <w:link w:val="9"/>
+  <w:style w:type="character" w:customStyle="1" w:styleId="Heading9Char">
+    <w:name w:val="Heading 9 Char"/>
+    <w:basedOn w:val="DefaultParagraphFont"/>
+    <w:link w:val="Heading9"/>
     <w:uiPriority w:val="9"/>
     <w:semiHidden/>
     <w:rsid w:val="000B56C2"/>
@@ -3774,10 +3798,10 @@
       <w:szCs w:val="20"/>
     </w:rPr>
   </w:style>
-  <w:style w:type="paragraph" w:styleId="a5">
+  <w:style w:type="paragraph" w:styleId="Caption">
     <w:name w:val="caption"/>
-    <w:basedOn w:val="a"/>
-    <w:next w:val="a"/>
+    <w:basedOn w:val="Normal"/>
+    <w:next w:val="Normal"/>
     <w:uiPriority w:val="35"/>
     <w:semiHidden/>
     <w:unhideWhenUsed/>
@@ -3794,11 +3818,11 @@
       <w:szCs w:val="18"/>
     </w:rPr>
   </w:style>
-  <w:style w:type="paragraph" w:styleId="a6">
+  <w:style w:type="paragraph" w:styleId="Subtitle">
     <w:name w:val="Subtitle"/>
-    <w:basedOn w:val="a"/>
-    <w:next w:val="a"/>
-    <w:link w:val="a7"/>
+    <w:basedOn w:val="Normal"/>
+    <w:next w:val="Normal"/>
+    <w:link w:val="SubtitleChar"/>
     <w:uiPriority w:val="11"/>
     <w:qFormat/>
     <w:rsid w:val="000B56C2"/>
@@ -3817,10 +3841,10 @@
       <w:szCs w:val="24"/>
     </w:rPr>
   </w:style>
-  <w:style w:type="character" w:customStyle="1" w:styleId="a7">
-    <w:name w:val="Подзаголовок Знак"/>
-    <w:basedOn w:val="a0"/>
-    <w:link w:val="a6"/>
+  <w:style w:type="character" w:customStyle="1" w:styleId="SubtitleChar">
+    <w:name w:val="Subtitle Char"/>
+    <w:basedOn w:val="DefaultParagraphFont"/>
+    <w:link w:val="Subtitle"/>
     <w:uiPriority w:val="11"/>
     <w:rsid w:val="000B56C2"/>
     <w:rPr>
@@ -3833,9 +3857,9 @@
       <w:szCs w:val="24"/>
     </w:rPr>
   </w:style>
-  <w:style w:type="character" w:styleId="a8">
+  <w:style w:type="character" w:styleId="Strong">
     <w:name w:val="Strong"/>
-    <w:basedOn w:val="a0"/>
+    <w:basedOn w:val="DefaultParagraphFont"/>
     <w:uiPriority w:val="22"/>
     <w:qFormat/>
     <w:rsid w:val="000B56C2"/>
@@ -3844,9 +3868,9 @@
       <w:bCs/>
     </w:rPr>
   </w:style>
-  <w:style w:type="character" w:styleId="a9">
+  <w:style w:type="character" w:styleId="Emphasis">
     <w:name w:val="Emphasis"/>
-    <w:basedOn w:val="a0"/>
+    <w:basedOn w:val="DefaultParagraphFont"/>
     <w:uiPriority w:val="20"/>
     <w:qFormat/>
     <w:rsid w:val="000B56C2"/>
@@ -3855,7 +3879,7 @@
       <w:iCs/>
     </w:rPr>
   </w:style>
-  <w:style w:type="paragraph" w:styleId="aa">
+  <w:style w:type="paragraph" w:styleId="NoSpacing">
     <w:name w:val="No Spacing"/>
     <w:uiPriority w:val="1"/>
     <w:qFormat/>
@@ -3864,11 +3888,11 @@
       <w:spacing w:after="0" w:line="240" w:lineRule="auto"/>
     </w:pPr>
   </w:style>
-  <w:style w:type="paragraph" w:styleId="21">
+  <w:style w:type="paragraph" w:styleId="Quote">
     <w:name w:val="Quote"/>
-    <w:basedOn w:val="a"/>
-    <w:next w:val="a"/>
-    <w:link w:val="22"/>
+    <w:basedOn w:val="Normal"/>
+    <w:next w:val="Normal"/>
+    <w:link w:val="QuoteChar"/>
     <w:uiPriority w:val="29"/>
     <w:qFormat/>
     <w:rsid w:val="000B56C2"/>
@@ -3878,10 +3902,10 @@
       <w:color w:val="000000" w:themeColor="text1"/>
     </w:rPr>
   </w:style>
-  <w:style w:type="character" w:customStyle="1" w:styleId="22">
-    <w:name w:val="Цитата 2 Знак"/>
-    <w:basedOn w:val="a0"/>
-    <w:link w:val="21"/>
+  <w:style w:type="character" w:customStyle="1" w:styleId="QuoteChar">
+    <w:name w:val="Quote Char"/>
+    <w:basedOn w:val="DefaultParagraphFont"/>
+    <w:link w:val="Quote"/>
     <w:uiPriority w:val="29"/>
     <w:rsid w:val="000B56C2"/>
     <w:rPr>
@@ -3890,11 +3914,11 @@
       <w:color w:val="000000" w:themeColor="text1"/>
     </w:rPr>
   </w:style>
-  <w:style w:type="paragraph" w:styleId="ab">
+  <w:style w:type="paragraph" w:styleId="IntenseQuote">
     <w:name w:val="Intense Quote"/>
-    <w:basedOn w:val="a"/>
-    <w:next w:val="a"/>
-    <w:link w:val="ac"/>
+    <w:basedOn w:val="Normal"/>
+    <w:next w:val="Normal"/>
+    <w:link w:val="IntenseQuoteChar"/>
     <w:uiPriority w:val="30"/>
     <w:qFormat/>
     <w:rsid w:val="000B56C2"/>
@@ -3913,10 +3937,10 @@
       <w:color w:val="5B9BD5" w:themeColor="accent1"/>
     </w:rPr>
   </w:style>
-  <w:style w:type="character" w:customStyle="1" w:styleId="ac">
-    <w:name w:val="Выделенная цитата Знак"/>
-    <w:basedOn w:val="a0"/>
-    <w:link w:val="ab"/>
+  <w:style w:type="character" w:customStyle="1" w:styleId="IntenseQuoteChar">
+    <w:name w:val="Intense Quote Char"/>
+    <w:basedOn w:val="DefaultParagraphFont"/>
+    <w:link w:val="IntenseQuote"/>
     <w:uiPriority w:val="30"/>
     <w:rsid w:val="000B56C2"/>
     <w:rPr>
@@ -3927,9 +3951,9 @@
       <w:color w:val="5B9BD5" w:themeColor="accent1"/>
     </w:rPr>
   </w:style>
-  <w:style w:type="character" w:styleId="ad">
+  <w:style w:type="character" w:styleId="SubtleEmphasis">
     <w:name w:val="Subtle Emphasis"/>
-    <w:basedOn w:val="a0"/>
+    <w:basedOn w:val="DefaultParagraphFont"/>
     <w:uiPriority w:val="19"/>
     <w:qFormat/>
     <w:rsid w:val="000B56C2"/>
@@ -3939,9 +3963,9 @@
       <w:color w:val="808080" w:themeColor="text1" w:themeTint="7F"/>
     </w:rPr>
   </w:style>
-  <w:style w:type="character" w:styleId="ae">
+  <w:style w:type="character" w:styleId="IntenseEmphasis">
     <w:name w:val="Intense Emphasis"/>
-    <w:basedOn w:val="a0"/>
+    <w:basedOn w:val="DefaultParagraphFont"/>
     <w:uiPriority w:val="21"/>
     <w:qFormat/>
     <w:rsid w:val="000B56C2"/>
@@ -3953,9 +3977,9 @@
       <w:color w:val="5B9BD5" w:themeColor="accent1"/>
     </w:rPr>
   </w:style>
-  <w:style w:type="character" w:styleId="af">
+  <w:style w:type="character" w:styleId="SubtleReference">
     <w:name w:val="Subtle Reference"/>
-    <w:basedOn w:val="a0"/>
+    <w:basedOn w:val="DefaultParagraphFont"/>
     <w:uiPriority w:val="31"/>
     <w:qFormat/>
     <w:rsid w:val="000B56C2"/>
@@ -3965,9 +3989,9 @@
       <w:u w:val="single"/>
     </w:rPr>
   </w:style>
-  <w:style w:type="character" w:styleId="af0">
+  <w:style w:type="character" w:styleId="IntenseReference">
     <w:name w:val="Intense Reference"/>
-    <w:basedOn w:val="a0"/>
+    <w:basedOn w:val="DefaultParagraphFont"/>
     <w:uiPriority w:val="32"/>
     <w:qFormat/>
     <w:rsid w:val="000B56C2"/>
@@ -3980,9 +4004,9 @@
       <w:u w:val="single"/>
     </w:rPr>
   </w:style>
-  <w:style w:type="character" w:styleId="af1">
+  <w:style w:type="character" w:styleId="BookTitle">
     <w:name w:val="Book Title"/>
-    <w:basedOn w:val="a0"/>
+    <w:basedOn w:val="DefaultParagraphFont"/>
     <w:uiPriority w:val="33"/>
     <w:qFormat/>
     <w:rsid w:val="000B56C2"/>
@@ -3993,10 +4017,10 @@
       <w:spacing w:val="5"/>
     </w:rPr>
   </w:style>
-  <w:style w:type="paragraph" w:styleId="af2">
+  <w:style w:type="paragraph" w:styleId="TOCHeading">
     <w:name w:val="TOC Heading"/>
-    <w:basedOn w:val="1"/>
-    <w:next w:val="a"/>
+    <w:basedOn w:val="Heading1"/>
+    <w:next w:val="Normal"/>
     <w:uiPriority w:val="39"/>
     <w:semiHidden/>
     <w:unhideWhenUsed/>
@@ -4006,9 +4030,9 @@
       <w:outlineLvl w:val="9"/>
     </w:pPr>
   </w:style>
-  <w:style w:type="paragraph" w:styleId="af3">
+  <w:style w:type="paragraph" w:styleId="ListParagraph">
     <w:name w:val="List Paragraph"/>
-    <w:basedOn w:val="a"/>
+    <w:basedOn w:val="Normal"/>
     <w:uiPriority w:val="34"/>
     <w:qFormat/>
     <w:rsid w:val="000B56C2"/>
@@ -4017,9 +4041,9 @@
       <w:contextualSpacing/>
     </w:pPr>
   </w:style>
-  <w:style w:type="table" w:styleId="af4">
+  <w:style w:type="table" w:styleId="TableGrid">
     <w:name w:val="Table Grid"/>
-    <w:basedOn w:val="a1"/>
+    <w:basedOn w:val="TableNormal"/>
     <w:uiPriority w:val="39"/>
     <w:rsid w:val="00794191"/>
     <w:pPr>
@@ -4036,9 +4060,9 @@
       </w:tblBorders>
     </w:tblPr>
   </w:style>
-  <w:style w:type="paragraph" w:styleId="af5">
+  <w:style w:type="paragraph" w:styleId="NormalWeb">
     <w:name w:val="Normal (Web)"/>
-    <w:basedOn w:val="a"/>
+    <w:basedOn w:val="Normal"/>
     <w:uiPriority w:val="99"/>
     <w:semiHidden/>
     <w:unhideWhenUsed/>

</xml_diff>